<commit_message>
Paste Rephrased data men's sweatshirt
</commit_message>
<xml_diff>
--- a/images/clothes/mens/sweatshirts/all sweatshirts.docx
+++ b/images/clothes/mens/sweatshirts/all sweatshirts.docx
@@ -1913,18 +1913,16 @@
                 <w:sz w:val="28"/>
                 <w:szCs w:val="28"/>
               </w:rPr>
-              <w:t xml:space="preserve">Comfortable Fabric: Made from 50% Cotton, 45% Polyester, and 5% Spandex, </w:t>
-            </w:r>
-            <w:proofErr w:type="gramStart"/>
-            <w:r>
-              <w:rPr>
-                <w:rFonts w:ascii="Leelawadee" w:hAnsi="Leelawadee" w:cs="Leelawadee"/>
-                <w:sz w:val="28"/>
-                <w:szCs w:val="28"/>
-              </w:rPr>
-              <w:t>this men's</w:t>
-            </w:r>
-            <w:proofErr w:type="gramEnd"/>
+              <w:t xml:space="preserve">Comfortable Fabric: Made from 50% Cotton, 45% </w:t>
+            </w:r>
+            <w:r>
+              <w:rPr>
+                <w:rFonts w:ascii="Leelawadee" w:hAnsi="Leelawadee" w:cs="Leelawadee"/>
+                <w:sz w:val="28"/>
+                <w:szCs w:val="28"/>
+              </w:rPr>
+              <w:t>Polyester, and 5% Spandex, these men’s</w:t>
+            </w:r>
             <w:r>
               <w:rPr>
                 <w:rFonts w:ascii="Leelawadee" w:hAnsi="Leelawadee" w:cs="Leelawadee"/>
@@ -1969,18 +1967,8 @@
                 <w:sz w:val="28"/>
                 <w:szCs w:val="28"/>
               </w:rPr>
-              <w:t xml:space="preserve">Suitable for Occasions: </w:t>
-            </w:r>
-            <w:proofErr w:type="gramStart"/>
-            <w:r>
-              <w:rPr>
-                <w:rFonts w:ascii="Leelawadee" w:hAnsi="Leelawadee" w:cs="Leelawadee"/>
-                <w:sz w:val="28"/>
-                <w:szCs w:val="28"/>
-              </w:rPr>
-              <w:t>This men's</w:t>
-            </w:r>
-            <w:proofErr w:type="gramEnd"/>
+              <w:t>Suitable for Occasions: These men’s</w:t>
+            </w:r>
             <w:r>
               <w:rPr>
                 <w:rFonts w:ascii="Leelawadee" w:hAnsi="Leelawadee" w:cs="Leelawadee"/>
@@ -2434,6 +2422,14 @@
               </w:rPr>
               <w:t>Includes a front kangaroo pocket</w:t>
             </w:r>
+            <w:r>
+              <w:rPr>
+                <w:rFonts w:ascii="Leelawadee" w:hAnsi="Leelawadee" w:cs="Leelawadee"/>
+                <w:sz w:val="28"/>
+                <w:szCs w:val="28"/>
+              </w:rPr>
+              <w:t xml:space="preserve">. </w:t>
+            </w:r>
           </w:p>
         </w:tc>
       </w:tr>
@@ -2601,6 +2597,16 @@
             <w:r>
               <w:rPr>
                 <w:rFonts w:ascii="Leelawadee" w:hAnsi="Leelawadee" w:cs="Leelawadee"/>
+                <w:b/>
+                <w:bCs/>
+                <w:sz w:val="28"/>
+                <w:szCs w:val="28"/>
+              </w:rPr>
+              <w:t>:</w:t>
+            </w:r>
+            <w:r>
+              <w:rPr>
+                <w:rFonts w:ascii="Leelawadee" w:hAnsi="Leelawadee" w:cs="Leelawadee"/>
                 <w:sz w:val="28"/>
                 <w:szCs w:val="28"/>
               </w:rPr>
@@ -2637,6 +2643,16 @@
             <w:r>
               <w:rPr>
                 <w:rFonts w:ascii="Leelawadee" w:hAnsi="Leelawadee" w:cs="Leelawadee"/>
+                <w:b/>
+                <w:bCs/>
+                <w:sz w:val="28"/>
+                <w:szCs w:val="28"/>
+              </w:rPr>
+              <w:t>:</w:t>
+            </w:r>
+            <w:r>
+              <w:rPr>
+                <w:rFonts w:ascii="Leelawadee" w:hAnsi="Leelawadee" w:cs="Leelawadee"/>
                 <w:sz w:val="28"/>
                 <w:szCs w:val="28"/>
               </w:rPr>
@@ -2670,6 +2686,16 @@
                 <w:szCs w:val="28"/>
               </w:rPr>
               <w:t>Closure type</w:t>
+            </w:r>
+            <w:r>
+              <w:rPr>
+                <w:rFonts w:ascii="Leelawadee" w:hAnsi="Leelawadee" w:cs="Leelawadee"/>
+                <w:b/>
+                <w:bCs/>
+                <w:sz w:val="28"/>
+                <w:szCs w:val="28"/>
+              </w:rPr>
+              <w:t>:</w:t>
             </w:r>
             <w:r>
               <w:rPr>
@@ -3106,7 +3132,15 @@
                 <w:sz w:val="28"/>
                 <w:szCs w:val="28"/>
               </w:rPr>
-              <w:t xml:space="preserve">[Material] The </w:t>
+              <w:t>Material:</w:t>
+            </w:r>
+            <w:r>
+              <w:rPr>
+                <w:rFonts w:ascii="Leelawadee" w:hAnsi="Leelawadee" w:cs="Leelawadee"/>
+                <w:sz w:val="28"/>
+                <w:szCs w:val="28"/>
+              </w:rPr>
+              <w:t xml:space="preserve"> The </w:t>
             </w:r>
             <w:proofErr w:type="spellStart"/>
             <w:r>
@@ -3178,24 +3212,40 @@
                 <w:sz w:val="28"/>
                 <w:szCs w:val="28"/>
               </w:rPr>
-              <w:t>[Wide Usage] Suitable for various occasions, it makes a thoughtful gift for your boyfriend, son, husband, or even yourself.</w:t>
-            </w:r>
-          </w:p>
-          <w:p>
-            <w:pPr>
-              <w:rPr>
-                <w:rFonts w:ascii="Leelawadee" w:hAnsi="Leelawadee" w:cs="Leelawadee"/>
-                <w:sz w:val="26"/>
-                <w:szCs w:val="26"/>
-              </w:rPr>
-            </w:pPr>
-            <w:r>
-              <w:rPr>
-                <w:rFonts w:ascii="Leelawadee" w:hAnsi="Leelawadee" w:cs="Leelawadee"/>
-                <w:sz w:val="28"/>
-                <w:szCs w:val="28"/>
-              </w:rPr>
-              <w:t>[Size Chart] The sweatshirt has a regular US-size fit for men. We recommend checking the size chart to choose your correct size.</w:t>
+              <w:t>Wide Usage:</w:t>
+            </w:r>
+            <w:r>
+              <w:rPr>
+                <w:rFonts w:ascii="Leelawadee" w:hAnsi="Leelawadee" w:cs="Leelawadee"/>
+                <w:sz w:val="28"/>
+                <w:szCs w:val="28"/>
+              </w:rPr>
+              <w:t xml:space="preserve"> Suitable for various occasions, it makes a thoughtful gift for your boyfriend, son, husband, or even yourself.</w:t>
+            </w:r>
+          </w:p>
+          <w:p>
+            <w:pPr>
+              <w:rPr>
+                <w:rFonts w:ascii="Leelawadee" w:hAnsi="Leelawadee" w:cs="Leelawadee"/>
+                <w:sz w:val="26"/>
+                <w:szCs w:val="26"/>
+              </w:rPr>
+            </w:pPr>
+            <w:r>
+              <w:rPr>
+                <w:rFonts w:ascii="Leelawadee" w:hAnsi="Leelawadee" w:cs="Leelawadee"/>
+                <w:sz w:val="28"/>
+                <w:szCs w:val="28"/>
+              </w:rPr>
+              <w:t>Size Chart:</w:t>
+            </w:r>
+            <w:r>
+              <w:rPr>
+                <w:rFonts w:ascii="Leelawadee" w:hAnsi="Leelawadee" w:cs="Leelawadee"/>
+                <w:sz w:val="28"/>
+                <w:szCs w:val="28"/>
+              </w:rPr>
+              <w:t xml:space="preserve"> The sweatshirt has a regular US-size fit for men. We recommend checking the size chart to choose your correct size.</w:t>
             </w:r>
           </w:p>
         </w:tc>
@@ -3934,6 +3984,16 @@
             <w:r>
               <w:rPr>
                 <w:rFonts w:ascii="Leelawadee" w:hAnsi="Leelawadee" w:cs="Leelawadee"/>
+                <w:b/>
+                <w:bCs/>
+                <w:sz w:val="28"/>
+                <w:szCs w:val="28"/>
+              </w:rPr>
+              <w:t>:</w:t>
+            </w:r>
+            <w:r>
+              <w:rPr>
+                <w:rFonts w:ascii="Leelawadee" w:hAnsi="Leelawadee" w:cs="Leelawadee"/>
                 <w:sz w:val="28"/>
                 <w:szCs w:val="28"/>
               </w:rPr>
@@ -3971,6 +4031,16 @@
             <w:r>
               <w:rPr>
                 <w:rFonts w:ascii="Leelawadee" w:hAnsi="Leelawadee" w:cs="Leelawadee"/>
+                <w:b/>
+                <w:bCs/>
+                <w:sz w:val="28"/>
+                <w:szCs w:val="28"/>
+              </w:rPr>
+              <w:t>:</w:t>
+            </w:r>
+            <w:r>
+              <w:rPr>
+                <w:rFonts w:ascii="Leelawadee" w:hAnsi="Leelawadee" w:cs="Leelawadee"/>
                 <w:sz w:val="28"/>
                 <w:szCs w:val="28"/>
               </w:rPr>
@@ -4004,6 +4074,16 @@
                 <w:szCs w:val="28"/>
               </w:rPr>
               <w:t>Closure type</w:t>
+            </w:r>
+            <w:r>
+              <w:rPr>
+                <w:rFonts w:ascii="Leelawadee" w:hAnsi="Leelawadee" w:cs="Leelawadee"/>
+                <w:b/>
+                <w:bCs/>
+                <w:sz w:val="28"/>
+                <w:szCs w:val="28"/>
+              </w:rPr>
+              <w:t>:</w:t>
             </w:r>
             <w:r>
               <w:rPr>
@@ -4112,6 +4192,16 @@
             <w:r>
               <w:rPr>
                 <w:rFonts w:ascii="Leelawadee" w:hAnsi="Leelawadee" w:cs="Leelawadee"/>
+                <w:b/>
+                <w:bCs/>
+                <w:sz w:val="28"/>
+                <w:szCs w:val="28"/>
+              </w:rPr>
+              <w:t>:</w:t>
+            </w:r>
+            <w:r>
+              <w:rPr>
+                <w:rFonts w:ascii="Leelawadee" w:hAnsi="Leelawadee" w:cs="Leelawadee"/>
                 <w:sz w:val="28"/>
                 <w:szCs w:val="28"/>
               </w:rPr>
@@ -4148,6 +4238,16 @@
             <w:r>
               <w:rPr>
                 <w:rFonts w:ascii="Leelawadee" w:hAnsi="Leelawadee" w:cs="Leelawadee"/>
+                <w:b/>
+                <w:bCs/>
+                <w:sz w:val="28"/>
+                <w:szCs w:val="28"/>
+              </w:rPr>
+              <w:t>:</w:t>
+            </w:r>
+            <w:r>
+              <w:rPr>
+                <w:rFonts w:ascii="Leelawadee" w:hAnsi="Leelawadee" w:cs="Leelawadee"/>
                 <w:sz w:val="28"/>
                 <w:szCs w:val="28"/>
               </w:rPr>
@@ -4180,6 +4280,16 @@
                 <w:szCs w:val="28"/>
               </w:rPr>
               <w:t>Closure type</w:t>
+            </w:r>
+            <w:r>
+              <w:rPr>
+                <w:rFonts w:ascii="Leelawadee" w:hAnsi="Leelawadee" w:cs="Leelawadee"/>
+                <w:b/>
+                <w:bCs/>
+                <w:sz w:val="28"/>
+                <w:szCs w:val="28"/>
+              </w:rPr>
+              <w:t>:</w:t>
             </w:r>
             <w:r>
               <w:rPr>
@@ -4221,6 +4331,16 @@
                 <w:szCs w:val="28"/>
               </w:rPr>
               <w:t>Neck style</w:t>
+            </w:r>
+            <w:r>
+              <w:rPr>
+                <w:rFonts w:ascii="Leelawadee" w:hAnsi="Leelawadee" w:cs="Leelawadee"/>
+                <w:b/>
+                <w:bCs/>
+                <w:sz w:val="28"/>
+                <w:szCs w:val="28"/>
+              </w:rPr>
+              <w:t>:</w:t>
             </w:r>
             <w:r>
               <w:rPr>
@@ -4437,6 +4557,16 @@
             <w:r>
               <w:rPr>
                 <w:rFonts w:ascii="Leelawadee" w:hAnsi="Leelawadee" w:cs="Leelawadee"/>
+                <w:b/>
+                <w:bCs/>
+                <w:sz w:val="28"/>
+                <w:szCs w:val="28"/>
+              </w:rPr>
+              <w:t>:</w:t>
+            </w:r>
+            <w:r>
+              <w:rPr>
+                <w:rFonts w:ascii="Leelawadee" w:hAnsi="Leelawadee" w:cs="Leelawadee"/>
                 <w:sz w:val="28"/>
                 <w:szCs w:val="28"/>
               </w:rPr>
@@ -4473,6 +4603,16 @@
             <w:r>
               <w:rPr>
                 <w:rFonts w:ascii="Leelawadee" w:hAnsi="Leelawadee" w:cs="Leelawadee"/>
+                <w:b/>
+                <w:bCs/>
+                <w:sz w:val="28"/>
+                <w:szCs w:val="28"/>
+              </w:rPr>
+              <w:t>:</w:t>
+            </w:r>
+            <w:r>
+              <w:rPr>
+                <w:rFonts w:ascii="Leelawadee" w:hAnsi="Leelawadee" w:cs="Leelawadee"/>
                 <w:sz w:val="28"/>
                 <w:szCs w:val="28"/>
               </w:rPr>
@@ -4509,6 +4649,16 @@
             <w:r>
               <w:rPr>
                 <w:rFonts w:ascii="Leelawadee" w:hAnsi="Leelawadee" w:cs="Leelawadee"/>
+                <w:b/>
+                <w:bCs/>
+                <w:sz w:val="28"/>
+                <w:szCs w:val="28"/>
+              </w:rPr>
+              <w:t>:</w:t>
+            </w:r>
+            <w:r>
+              <w:rPr>
+                <w:rFonts w:ascii="Leelawadee" w:hAnsi="Leelawadee" w:cs="Leelawadee"/>
                 <w:sz w:val="28"/>
                 <w:szCs w:val="28"/>
               </w:rPr>
@@ -4542,6 +4692,16 @@
                 <w:szCs w:val="28"/>
               </w:rPr>
               <w:t>Closure type</w:t>
+            </w:r>
+            <w:r>
+              <w:rPr>
+                <w:rFonts w:ascii="Leelawadee" w:hAnsi="Leelawadee" w:cs="Leelawadee"/>
+                <w:b/>
+                <w:bCs/>
+                <w:sz w:val="28"/>
+                <w:szCs w:val="28"/>
+              </w:rPr>
+              <w:t>:</w:t>
             </w:r>
             <w:r>
               <w:rPr>
@@ -4701,7 +4861,7 @@
                 <w:sz w:val="28"/>
                 <w:szCs w:val="28"/>
               </w:rPr>
-              <w:t>LENGTH: 28" from the side neck on US size M.</w:t>
+              <w:t>LENGTH: 28 from the side neck on US size M.</w:t>
             </w:r>
           </w:p>
         </w:tc>
@@ -4801,6 +4961,16 @@
                 <w:sz w:val="28"/>
                 <w:szCs w:val="28"/>
               </w:rPr>
+              <w:t>:</w:t>
+            </w:r>
+            <w:r>
+              <w:rPr>
+                <w:rFonts w:ascii="Leelawadee" w:hAnsi="Leelawadee" w:cs="Leelawadee"/>
+                <w:b/>
+                <w:bCs/>
+                <w:sz w:val="28"/>
+                <w:szCs w:val="28"/>
+              </w:rPr>
               <w:t xml:space="preserve"> </w:t>
             </w:r>
             <w:r>
@@ -4834,6 +5004,16 @@
             <w:r>
               <w:rPr>
                 <w:rFonts w:ascii="Leelawadee" w:hAnsi="Leelawadee" w:cs="Leelawadee"/>
+                <w:b/>
+                <w:bCs/>
+                <w:sz w:val="28"/>
+                <w:szCs w:val="28"/>
+              </w:rPr>
+              <w:t>:</w:t>
+            </w:r>
+            <w:r>
+              <w:rPr>
+                <w:rFonts w:ascii="Leelawadee" w:hAnsi="Leelawadee" w:cs="Leelawadee"/>
                 <w:sz w:val="28"/>
                 <w:szCs w:val="28"/>
               </w:rPr>
@@ -4870,6 +5050,16 @@
             <w:r>
               <w:rPr>
                 <w:rFonts w:ascii="Leelawadee" w:hAnsi="Leelawadee" w:cs="Leelawadee"/>
+                <w:b/>
+                <w:bCs/>
+                <w:sz w:val="28"/>
+                <w:szCs w:val="28"/>
+              </w:rPr>
+              <w:t>:</w:t>
+            </w:r>
+            <w:r>
+              <w:rPr>
+                <w:rFonts w:ascii="Leelawadee" w:hAnsi="Leelawadee" w:cs="Leelawadee"/>
                 <w:sz w:val="28"/>
                 <w:szCs w:val="28"/>
               </w:rPr>
@@ -4906,6 +5096,16 @@
             <w:r>
               <w:rPr>
                 <w:rFonts w:ascii="Leelawadee" w:hAnsi="Leelawadee" w:cs="Leelawadee"/>
+                <w:b/>
+                <w:bCs/>
+                <w:sz w:val="28"/>
+                <w:szCs w:val="28"/>
+              </w:rPr>
+              <w:t>:</w:t>
+            </w:r>
+            <w:r>
+              <w:rPr>
+                <w:rFonts w:ascii="Leelawadee" w:hAnsi="Leelawadee" w:cs="Leelawadee"/>
                 <w:sz w:val="28"/>
                 <w:szCs w:val="28"/>
               </w:rPr>
@@ -4943,6 +5143,16 @@
             <w:r>
               <w:rPr>
                 <w:rFonts w:ascii="Leelawadee" w:hAnsi="Leelawadee" w:cs="Leelawadee"/>
+                <w:b/>
+                <w:bCs/>
+                <w:sz w:val="28"/>
+                <w:szCs w:val="28"/>
+              </w:rPr>
+              <w:t>:</w:t>
+            </w:r>
+            <w:r>
+              <w:rPr>
+                <w:rFonts w:ascii="Leelawadee" w:hAnsi="Leelawadee" w:cs="Leelawadee"/>
                 <w:sz w:val="28"/>
                 <w:szCs w:val="28"/>
               </w:rPr>
@@ -5007,7 +5217,7 @@
                 <w:sz w:val="28"/>
                 <w:szCs w:val="28"/>
               </w:rPr>
-              <w:t xml:space="preserve">Alert: True to size: Please refer to the size examples below (e.g., Size "Large recommended" for 6'0" and 215 </w:t>
+              <w:t xml:space="preserve">Alert: True to size: Please refer to the size examples below (e.g., Size Large recommended for 6'0 and 215 </w:t>
             </w:r>
             <w:proofErr w:type="spellStart"/>
             <w:r>
@@ -5025,7 +5235,7 @@
                 <w:sz w:val="28"/>
                 <w:szCs w:val="28"/>
               </w:rPr>
-              <w:t>; Size "Medium" for 5'9" and 165 lbs.)</w:t>
+              <w:t>; Size Medium for 5'9 and 165 lbs.)</w:t>
             </w:r>
           </w:p>
           <w:p>
@@ -5211,6 +5421,16 @@
             <w:r>
               <w:rPr>
                 <w:rFonts w:ascii="Leelawadee" w:hAnsi="Leelawadee" w:cs="Leelawadee"/>
+                <w:b/>
+                <w:bCs/>
+                <w:sz w:val="28"/>
+                <w:szCs w:val="28"/>
+              </w:rPr>
+              <w:t>:</w:t>
+            </w:r>
+            <w:r>
+              <w:rPr>
+                <w:rFonts w:ascii="Leelawadee" w:hAnsi="Leelawadee" w:cs="Leelawadee"/>
                 <w:sz w:val="28"/>
                 <w:szCs w:val="28"/>
               </w:rPr>
@@ -5249,6 +5469,16 @@
             <w:r>
               <w:rPr>
                 <w:rFonts w:ascii="Leelawadee" w:hAnsi="Leelawadee" w:cs="Leelawadee"/>
+                <w:b/>
+                <w:bCs/>
+                <w:sz w:val="28"/>
+                <w:szCs w:val="28"/>
+              </w:rPr>
+              <w:t>:</w:t>
+            </w:r>
+            <w:r>
+              <w:rPr>
+                <w:rFonts w:ascii="Leelawadee" w:hAnsi="Leelawadee" w:cs="Leelawadee"/>
                 <w:sz w:val="28"/>
                 <w:szCs w:val="28"/>
               </w:rPr>
@@ -5285,6 +5515,16 @@
             <w:r>
               <w:rPr>
                 <w:rFonts w:ascii="Leelawadee" w:hAnsi="Leelawadee" w:cs="Leelawadee"/>
+                <w:b/>
+                <w:bCs/>
+                <w:sz w:val="28"/>
+                <w:szCs w:val="28"/>
+              </w:rPr>
+              <w:t>:</w:t>
+            </w:r>
+            <w:r>
+              <w:rPr>
+                <w:rFonts w:ascii="Leelawadee" w:hAnsi="Leelawadee" w:cs="Leelawadee"/>
                 <w:sz w:val="28"/>
                 <w:szCs w:val="28"/>
               </w:rPr>
@@ -5321,6 +5561,16 @@
             <w:r>
               <w:rPr>
                 <w:rFonts w:ascii="Leelawadee" w:hAnsi="Leelawadee" w:cs="Leelawadee"/>
+                <w:b/>
+                <w:bCs/>
+                <w:sz w:val="28"/>
+                <w:szCs w:val="28"/>
+              </w:rPr>
+              <w:t>:</w:t>
+            </w:r>
+            <w:r>
+              <w:rPr>
+                <w:rFonts w:ascii="Leelawadee" w:hAnsi="Leelawadee" w:cs="Leelawadee"/>
                 <w:sz w:val="28"/>
                 <w:szCs w:val="28"/>
               </w:rPr>
@@ -5354,6 +5604,16 @@
                 <w:szCs w:val="28"/>
               </w:rPr>
               <w:t>Country of Origin</w:t>
+            </w:r>
+            <w:r>
+              <w:rPr>
+                <w:rFonts w:ascii="Leelawadee" w:hAnsi="Leelawadee" w:cs="Leelawadee"/>
+                <w:b/>
+                <w:bCs/>
+                <w:sz w:val="28"/>
+                <w:szCs w:val="28"/>
+              </w:rPr>
+              <w:t>:</w:t>
             </w:r>
             <w:r>
               <w:rPr>
@@ -5626,6 +5886,16 @@
             <w:r>
               <w:rPr>
                 <w:rFonts w:ascii="Leelawadee" w:hAnsi="Leelawadee" w:cs="Leelawadee"/>
+                <w:b/>
+                <w:bCs/>
+                <w:sz w:val="28"/>
+                <w:szCs w:val="28"/>
+              </w:rPr>
+              <w:t>:</w:t>
+            </w:r>
+            <w:r>
+              <w:rPr>
+                <w:rFonts w:ascii="Leelawadee" w:hAnsi="Leelawadee" w:cs="Leelawadee"/>
                 <w:sz w:val="28"/>
                 <w:szCs w:val="28"/>
               </w:rPr>
@@ -5672,6 +5942,16 @@
             <w:r>
               <w:rPr>
                 <w:rFonts w:ascii="Leelawadee" w:hAnsi="Leelawadee" w:cs="Leelawadee"/>
+                <w:b/>
+                <w:bCs/>
+                <w:sz w:val="28"/>
+                <w:szCs w:val="28"/>
+              </w:rPr>
+              <w:t>:</w:t>
+            </w:r>
+            <w:r>
+              <w:rPr>
+                <w:rFonts w:ascii="Leelawadee" w:hAnsi="Leelawadee" w:cs="Leelawadee"/>
                 <w:sz w:val="28"/>
                 <w:szCs w:val="28"/>
               </w:rPr>
@@ -5708,6 +5988,16 @@
             <w:r>
               <w:rPr>
                 <w:rFonts w:ascii="Leelawadee" w:hAnsi="Leelawadee" w:cs="Leelawadee"/>
+                <w:b/>
+                <w:bCs/>
+                <w:sz w:val="28"/>
+                <w:szCs w:val="28"/>
+              </w:rPr>
+              <w:t>:</w:t>
+            </w:r>
+            <w:r>
+              <w:rPr>
+                <w:rFonts w:ascii="Leelawadee" w:hAnsi="Leelawadee" w:cs="Leelawadee"/>
                 <w:sz w:val="28"/>
                 <w:szCs w:val="28"/>
               </w:rPr>
@@ -5744,6 +6034,16 @@
             <w:r>
               <w:rPr>
                 <w:rFonts w:ascii="Leelawadee" w:hAnsi="Leelawadee" w:cs="Leelawadee"/>
+                <w:b/>
+                <w:bCs/>
+                <w:sz w:val="28"/>
+                <w:szCs w:val="28"/>
+              </w:rPr>
+              <w:t>:</w:t>
+            </w:r>
+            <w:r>
+              <w:rPr>
+                <w:rFonts w:ascii="Leelawadee" w:hAnsi="Leelawadee" w:cs="Leelawadee"/>
                 <w:sz w:val="28"/>
                 <w:szCs w:val="28"/>
               </w:rPr>
@@ -5777,6 +6077,16 @@
                 <w:szCs w:val="28"/>
               </w:rPr>
               <w:t>Country of Origin</w:t>
+            </w:r>
+            <w:r>
+              <w:rPr>
+                <w:rFonts w:ascii="Leelawadee" w:hAnsi="Leelawadee" w:cs="Leelawadee"/>
+                <w:b/>
+                <w:bCs/>
+                <w:sz w:val="28"/>
+                <w:szCs w:val="28"/>
+              </w:rPr>
+              <w:t>:</w:t>
             </w:r>
             <w:r>
               <w:rPr>
@@ -6027,6 +6337,8 @@
                 <w:szCs w:val="28"/>
               </w:rPr>
             </w:pPr>
+            <w:bookmarkStart w:id="0" w:name="_GoBack"/>
+            <w:bookmarkEnd w:id="0"/>
           </w:p>
           <w:p>
             <w:pPr>
@@ -6149,8 +6461,6 @@
               </w:rPr>
               <w:t>Lifetime Warranty: 100% satisfaction guarantee—contact us for a full refund or replacement if you’re not completely satisfied.</w:t>
             </w:r>
-            <w:bookmarkStart w:id="0" w:name="_GoBack"/>
-            <w:bookmarkEnd w:id="0"/>
           </w:p>
         </w:tc>
       </w:tr>
@@ -6884,7 +7194,7 @@
 </file>
 
 <file path=customXml/itemProps1.xml><?xml version="1.0" encoding="utf-8"?>
-<ds:datastoreItem xmlns:ds="http://schemas.openxmlformats.org/officeDocument/2006/customXml" ds:itemID="{545EE322-B737-41C0-A736-0123BB609DBB}">
+<ds:datastoreItem xmlns:ds="http://schemas.openxmlformats.org/officeDocument/2006/customXml" ds:itemID="{70A6D88E-3CD3-4ACC-9CD8-C4C6978227E0}">
   <ds:schemaRefs>
     <ds:schemaRef ds:uri="http://schemas.openxmlformats.org/officeDocument/2006/bibliography"/>
   </ds:schemaRefs>

</xml_diff>